<commit_message>
week 3 meeting files
+ agenda for next week
</commit_message>
<xml_diff>
--- a/week 3 - 28-10-2021/Action Grid 3.docx
+++ b/week 3 - 28-10-2021/Action Grid 3.docx
@@ -9,11 +9,17 @@
       <w:r>
         <w:t>Action Grid</w:t>
       </w:r>
+      <w:r>
+        <w:t xml:space="preserve"> – Task 1</w:t>
+      </w:r>
+      <w:r>
+        <w:t>- progress 28/10/2021</w:t>
+      </w:r>
     </w:p>
     <w:tbl>
       <w:tblPr>
         <w:tblStyle w:val="a1"/>
-        <w:tblW w:w="10774" w:type="dxa"/>
+        <w:tblW w:w="10877" w:type="dxa"/>
         <w:tblInd w:w="-861" w:type="dxa"/>
         <w:tblBorders>
           <w:top w:val="single" w:sz="8" w:space="0" w:color="000000"/>
@@ -27,18 +33,18 @@
         <w:tblLook w:val="0600" w:firstRow="0" w:lastRow="0" w:firstColumn="0" w:lastColumn="0" w:noHBand="1" w:noVBand="1"/>
       </w:tblPr>
       <w:tblGrid>
-        <w:gridCol w:w="3828"/>
-        <w:gridCol w:w="1417"/>
-        <w:gridCol w:w="2127"/>
-        <w:gridCol w:w="3402"/>
+        <w:gridCol w:w="5501"/>
+        <w:gridCol w:w="1248"/>
+        <w:gridCol w:w="2109"/>
+        <w:gridCol w:w="2019"/>
       </w:tblGrid>
       <w:tr>
         <w:trPr>
-          <w:trHeight w:val="597"/>
+          <w:trHeight w:val="350"/>
         </w:trPr>
         <w:tc>
           <w:tcPr>
-            <w:tcW w:w="3828" w:type="dxa"/>
+            <w:tcW w:w="5501" w:type="dxa"/>
             <w:shd w:val="clear" w:color="auto" w:fill="auto"/>
             <w:tcMar>
               <w:top w:w="100" w:type="dxa"/>
@@ -65,7 +71,7 @@
         </w:tc>
         <w:tc>
           <w:tcPr>
-            <w:tcW w:w="1417" w:type="dxa"/>
+            <w:tcW w:w="1248" w:type="dxa"/>
             <w:shd w:val="clear" w:color="auto" w:fill="auto"/>
             <w:tcMar>
               <w:top w:w="100" w:type="dxa"/>
@@ -92,7 +98,7 @@
         </w:tc>
         <w:tc>
           <w:tcPr>
-            <w:tcW w:w="2127" w:type="dxa"/>
+            <w:tcW w:w="2109" w:type="dxa"/>
             <w:shd w:val="clear" w:color="auto" w:fill="auto"/>
             <w:tcMar>
               <w:top w:w="100" w:type="dxa"/>
@@ -119,7 +125,32 @@
         </w:tc>
         <w:tc>
           <w:tcPr>
-            <w:tcW w:w="3402" w:type="dxa"/>
+            <w:tcW w:w="2019" w:type="dxa"/>
+          </w:tcPr>
+          <w:p>
+            <w:pPr>
+              <w:widowControl w:val="0"/>
+              <w:spacing w:line="240" w:lineRule="auto"/>
+              <w:rPr>
+                <w:u w:val="single"/>
+              </w:rPr>
+            </w:pPr>
+            <w:r>
+              <w:rPr>
+                <w:u w:val="single"/>
+              </w:rPr>
+              <w:t>Progress</w:t>
+            </w:r>
+          </w:p>
+        </w:tc>
+      </w:tr>
+      <w:tr>
+        <w:trPr>
+          <w:trHeight w:val="919"/>
+        </w:trPr>
+        <w:tc>
+          <w:tcPr>
+            <w:tcW w:w="5501" w:type="dxa"/>
             <w:shd w:val="clear" w:color="auto" w:fill="auto"/>
             <w:tcMar>
               <w:top w:w="100" w:type="dxa"/>
@@ -130,28 +161,16 @@
           </w:tcPr>
           <w:p>
             <w:pPr>
-              <w:widowControl w:val="0"/>
-              <w:spacing w:line="240" w:lineRule="auto"/>
-              <w:rPr>
-                <w:u w:val="single"/>
-              </w:rPr>
+              <w:spacing w:line="240" w:lineRule="auto"/>
             </w:pPr>
             <w:r>
-              <w:rPr>
-                <w:u w:val="single"/>
-              </w:rPr>
-              <w:t>Acceptance Criteria</w:t>
+              <w:t xml:space="preserve">Work on building use case diagrams for each subsystem </w:t>
             </w:r>
           </w:p>
         </w:tc>
-      </w:tr>
-      <w:tr>
-        <w:trPr>
-          <w:trHeight w:val="1564"/>
-        </w:trPr>
-        <w:tc>
-          <w:tcPr>
-            <w:tcW w:w="3828" w:type="dxa"/>
+        <w:tc>
+          <w:tcPr>
+            <w:tcW w:w="1248" w:type="dxa"/>
             <w:shd w:val="clear" w:color="auto" w:fill="auto"/>
             <w:tcMar>
               <w:top w:w="100" w:type="dxa"/>
@@ -162,13 +181,17 @@
           </w:tcPr>
           <w:p>
             <w:pPr>
-              <w:spacing w:line="240" w:lineRule="auto"/>
-            </w:pPr>
-          </w:p>
-        </w:tc>
-        <w:tc>
-          <w:tcPr>
-            <w:tcW w:w="1417" w:type="dxa"/>
+              <w:widowControl w:val="0"/>
+              <w:spacing w:line="240" w:lineRule="auto"/>
+            </w:pPr>
+            <w:r>
+              <w:t>3</w:t>
+            </w:r>
+          </w:p>
+        </w:tc>
+        <w:tc>
+          <w:tcPr>
+            <w:tcW w:w="2109" w:type="dxa"/>
             <w:shd w:val="clear" w:color="auto" w:fill="auto"/>
             <w:tcMar>
               <w:top w:w="100" w:type="dxa"/>
@@ -183,13 +206,32 @@
               <w:spacing w:line="240" w:lineRule="auto"/>
             </w:pPr>
             <w:r>
-              <w:t>10</w:t>
+              <w:t>Sara, Noof, Raf, Martyna</w:t>
             </w:r>
           </w:p>
         </w:tc>
         <w:tc>
           <w:tcPr>
-            <w:tcW w:w="2127" w:type="dxa"/>
+            <w:tcW w:w="2019" w:type="dxa"/>
+          </w:tcPr>
+          <w:p>
+            <w:pPr>
+              <w:widowControl w:val="0"/>
+              <w:spacing w:line="240" w:lineRule="auto"/>
+            </w:pPr>
+            <w:r>
+              <w:t xml:space="preserve">Individual’s use case done will collate whole system use case during the week </w:t>
+            </w:r>
+          </w:p>
+        </w:tc>
+      </w:tr>
+      <w:tr>
+        <w:trPr>
+          <w:trHeight w:val="457"/>
+        </w:trPr>
+        <w:tc>
+          <w:tcPr>
+            <w:tcW w:w="5501" w:type="dxa"/>
             <w:shd w:val="clear" w:color="auto" w:fill="auto"/>
             <w:tcMar>
               <w:top w:w="100" w:type="dxa"/>
@@ -200,30 +242,16 @@
           </w:tcPr>
           <w:p>
             <w:pPr>
-              <w:widowControl w:val="0"/>
               <w:spacing w:line="240" w:lineRule="auto"/>
             </w:pPr>
             <w:r>
-              <w:t xml:space="preserve">Sara, </w:t>
+              <w:t xml:space="preserve">Discuss overlaps on use cases between different subsystems and how to resolve the conflicts </w:t>
             </w:r>
-            <w:proofErr w:type="spellStart"/>
-            <w:r>
-              <w:t>Noof</w:t>
-            </w:r>
-            <w:proofErr w:type="spellEnd"/>
-            <w:r>
-              <w:t xml:space="preserve">, Raf, </w:t>
-            </w:r>
-            <w:proofErr w:type="spellStart"/>
-            <w:r>
-              <w:t>Martyna</w:t>
-            </w:r>
-            <w:proofErr w:type="spellEnd"/>
-          </w:p>
-        </w:tc>
-        <w:tc>
-          <w:tcPr>
-            <w:tcW w:w="3402" w:type="dxa"/>
+          </w:p>
+        </w:tc>
+        <w:tc>
+          <w:tcPr>
+            <w:tcW w:w="1248" w:type="dxa"/>
             <w:shd w:val="clear" w:color="auto" w:fill="auto"/>
             <w:tcMar>
               <w:top w:w="100" w:type="dxa"/>
@@ -237,16 +265,14 @@
               <w:widowControl w:val="0"/>
               <w:spacing w:line="240" w:lineRule="auto"/>
             </w:pPr>
-          </w:p>
-        </w:tc>
-      </w:tr>
-      <w:tr>
-        <w:trPr>
-          <w:trHeight w:val="778"/>
-        </w:trPr>
-        <w:tc>
-          <w:tcPr>
-            <w:tcW w:w="3828" w:type="dxa"/>
+            <w:r>
+              <w:t>2</w:t>
+            </w:r>
+          </w:p>
+        </w:tc>
+        <w:tc>
+          <w:tcPr>
+            <w:tcW w:w="2109" w:type="dxa"/>
             <w:shd w:val="clear" w:color="auto" w:fill="auto"/>
             <w:tcMar>
               <w:top w:w="100" w:type="dxa"/>
@@ -257,13 +283,36 @@
           </w:tcPr>
           <w:p>
             <w:pPr>
-              <w:spacing w:line="240" w:lineRule="auto"/>
-            </w:pPr>
-          </w:p>
-        </w:tc>
-        <w:tc>
-          <w:tcPr>
-            <w:tcW w:w="1417" w:type="dxa"/>
+              <w:widowControl w:val="0"/>
+              <w:spacing w:line="240" w:lineRule="auto"/>
+            </w:pPr>
+            <w:r>
+              <w:t>Sara, Noof, Raf, Martyna</w:t>
+            </w:r>
+          </w:p>
+        </w:tc>
+        <w:tc>
+          <w:tcPr>
+            <w:tcW w:w="2019" w:type="dxa"/>
+          </w:tcPr>
+          <w:p>
+            <w:pPr>
+              <w:widowControl w:val="0"/>
+              <w:spacing w:line="240" w:lineRule="auto"/>
+            </w:pPr>
+            <w:r>
+              <w:t>Complete</w:t>
+            </w:r>
+          </w:p>
+        </w:tc>
+      </w:tr>
+      <w:tr>
+        <w:trPr>
+          <w:trHeight w:val="1444"/>
+        </w:trPr>
+        <w:tc>
+          <w:tcPr>
+            <w:tcW w:w="5501" w:type="dxa"/>
             <w:shd w:val="clear" w:color="auto" w:fill="auto"/>
             <w:tcMar>
               <w:top w:w="100" w:type="dxa"/>
@@ -274,14 +323,16 @@
           </w:tcPr>
           <w:p>
             <w:pPr>
-              <w:widowControl w:val="0"/>
-              <w:spacing w:line="240" w:lineRule="auto"/>
-            </w:pPr>
-          </w:p>
-        </w:tc>
-        <w:tc>
-          <w:tcPr>
-            <w:tcW w:w="2127" w:type="dxa"/>
+              <w:spacing w:line="240" w:lineRule="auto"/>
+            </w:pPr>
+            <w:r>
+              <w:t>Each member to work on the activity diagram for one of the use cases in their subsystem</w:t>
+            </w:r>
+          </w:p>
+        </w:tc>
+        <w:tc>
+          <w:tcPr>
+            <w:tcW w:w="1248" w:type="dxa"/>
             <w:shd w:val="clear" w:color="auto" w:fill="auto"/>
             <w:tcMar>
               <w:top w:w="100" w:type="dxa"/>
@@ -296,26 +347,13 @@
               <w:spacing w:line="240" w:lineRule="auto"/>
             </w:pPr>
             <w:r>
-              <w:t xml:space="preserve">Sara, </w:t>
+              <w:t>3</w:t>
             </w:r>
-            <w:proofErr w:type="spellStart"/>
-            <w:r>
-              <w:t>Noof</w:t>
-            </w:r>
-            <w:proofErr w:type="spellEnd"/>
-            <w:r>
-              <w:t xml:space="preserve">, Raf, </w:t>
-            </w:r>
-            <w:proofErr w:type="spellStart"/>
-            <w:r>
-              <w:t>Martyna</w:t>
-            </w:r>
-            <w:proofErr w:type="spellEnd"/>
-          </w:p>
-        </w:tc>
-        <w:tc>
-          <w:tcPr>
-            <w:tcW w:w="3402" w:type="dxa"/>
+          </w:p>
+        </w:tc>
+        <w:tc>
+          <w:tcPr>
+            <w:tcW w:w="2109" w:type="dxa"/>
             <w:shd w:val="clear" w:color="auto" w:fill="auto"/>
             <w:tcMar>
               <w:top w:w="100" w:type="dxa"/>
@@ -328,17 +366,32 @@
             <w:pPr>
               <w:widowControl w:val="0"/>
               <w:spacing w:line="240" w:lineRule="auto"/>
-            </w:pPr>
+              <w:ind w:left="720"/>
+            </w:pPr>
+          </w:p>
+        </w:tc>
+        <w:tc>
+          <w:tcPr>
+            <w:tcW w:w="2019" w:type="dxa"/>
+          </w:tcPr>
+          <w:p>
+            <w:pPr>
+              <w:widowControl w:val="0"/>
+              <w:spacing w:line="240" w:lineRule="auto"/>
+            </w:pPr>
+            <w:r>
+              <w:t>Started and discussed initial progress</w:t>
+            </w:r>
           </w:p>
         </w:tc>
       </w:tr>
       <w:tr>
         <w:trPr>
-          <w:trHeight w:val="2457"/>
+          <w:trHeight w:val="1444"/>
         </w:trPr>
         <w:tc>
           <w:tcPr>
-            <w:tcW w:w="3828" w:type="dxa"/>
+            <w:tcW w:w="5501" w:type="dxa"/>
             <w:shd w:val="clear" w:color="auto" w:fill="auto"/>
             <w:tcMar>
               <w:top w:w="100" w:type="dxa"/>
@@ -351,11 +404,14 @@
             <w:pPr>
               <w:spacing w:line="240" w:lineRule="auto"/>
             </w:pPr>
-          </w:p>
-        </w:tc>
-        <w:tc>
-          <w:tcPr>
-            <w:tcW w:w="1417" w:type="dxa"/>
+            <w:r>
+              <w:t xml:space="preserve">Each member to work on developing a class diagram for their subsystem based on requirements def doc, use case diag and activity diag </w:t>
+            </w:r>
+          </w:p>
+        </w:tc>
+        <w:tc>
+          <w:tcPr>
+            <w:tcW w:w="1248" w:type="dxa"/>
             <w:shd w:val="clear" w:color="auto" w:fill="auto"/>
             <w:tcMar>
               <w:top w:w="100" w:type="dxa"/>
@@ -369,11 +425,14 @@
               <w:widowControl w:val="0"/>
               <w:spacing w:line="240" w:lineRule="auto"/>
             </w:pPr>
-          </w:p>
-        </w:tc>
-        <w:tc>
-          <w:tcPr>
-            <w:tcW w:w="2127" w:type="dxa"/>
+            <w:r>
+              <w:t>5</w:t>
+            </w:r>
+          </w:p>
+        </w:tc>
+        <w:tc>
+          <w:tcPr>
+            <w:tcW w:w="2109" w:type="dxa"/>
             <w:shd w:val="clear" w:color="auto" w:fill="auto"/>
             <w:tcMar>
               <w:top w:w="100" w:type="dxa"/>
@@ -392,7 +451,26 @@
         </w:tc>
         <w:tc>
           <w:tcPr>
-            <w:tcW w:w="3402" w:type="dxa"/>
+            <w:tcW w:w="2019" w:type="dxa"/>
+          </w:tcPr>
+          <w:p>
+            <w:pPr>
+              <w:widowControl w:val="0"/>
+              <w:spacing w:line="240" w:lineRule="auto"/>
+            </w:pPr>
+            <w:r>
+              <w:t>Todo</w:t>
+            </w:r>
+          </w:p>
+        </w:tc>
+      </w:tr>
+      <w:tr>
+        <w:trPr>
+          <w:trHeight w:val="1628"/>
+        </w:trPr>
+        <w:tc>
+          <w:tcPr>
+            <w:tcW w:w="5501" w:type="dxa"/>
             <w:shd w:val="clear" w:color="auto" w:fill="auto"/>
             <w:tcMar>
               <w:top w:w="100" w:type="dxa"/>
@@ -406,16 +484,14 @@
               <w:widowControl w:val="0"/>
               <w:spacing w:line="240" w:lineRule="auto"/>
             </w:pPr>
-          </w:p>
-        </w:tc>
-      </w:tr>
-      <w:tr>
-        <w:trPr>
-          <w:trHeight w:val="2457"/>
-        </w:trPr>
-        <w:tc>
-          <w:tcPr>
-            <w:tcW w:w="3828" w:type="dxa"/>
+            <w:r>
+              <w:t>Merge the class diagrams developed by individuals together to make one big class diag for whole system, resolve conflicts on overlapping classes</w:t>
+            </w:r>
+          </w:p>
+        </w:tc>
+        <w:tc>
+          <w:tcPr>
+            <w:tcW w:w="1248" w:type="dxa"/>
             <w:shd w:val="clear" w:color="auto" w:fill="auto"/>
             <w:tcMar>
               <w:top w:w="100" w:type="dxa"/>
@@ -426,13 +502,17 @@
           </w:tcPr>
           <w:p>
             <w:pPr>
-              <w:spacing w:line="240" w:lineRule="auto"/>
-            </w:pPr>
-          </w:p>
-        </w:tc>
-        <w:tc>
-          <w:tcPr>
-            <w:tcW w:w="1417" w:type="dxa"/>
+              <w:widowControl w:val="0"/>
+              <w:spacing w:line="240" w:lineRule="auto"/>
+            </w:pPr>
+            <w:r>
+              <w:t>3</w:t>
+            </w:r>
+          </w:p>
+        </w:tc>
+        <w:tc>
+          <w:tcPr>
+            <w:tcW w:w="2109" w:type="dxa"/>
             <w:shd w:val="clear" w:color="auto" w:fill="auto"/>
             <w:tcMar>
               <w:top w:w="100" w:type="dxa"/>
@@ -445,12 +525,32 @@
             <w:pPr>
               <w:widowControl w:val="0"/>
               <w:spacing w:line="240" w:lineRule="auto"/>
-            </w:pPr>
-          </w:p>
-        </w:tc>
-        <w:tc>
-          <w:tcPr>
-            <w:tcW w:w="2127" w:type="dxa"/>
+              <w:ind w:left="720"/>
+            </w:pPr>
+          </w:p>
+        </w:tc>
+        <w:tc>
+          <w:tcPr>
+            <w:tcW w:w="2019" w:type="dxa"/>
+          </w:tcPr>
+          <w:p>
+            <w:pPr>
+              <w:widowControl w:val="0"/>
+              <w:spacing w:line="240" w:lineRule="auto"/>
+            </w:pPr>
+            <w:r>
+              <w:t>Todo</w:t>
+            </w:r>
+          </w:p>
+        </w:tc>
+      </w:tr>
+      <w:tr>
+        <w:trPr>
+          <w:trHeight w:val="1628"/>
+        </w:trPr>
+        <w:tc>
+          <w:tcPr>
+            <w:tcW w:w="5501" w:type="dxa"/>
             <w:shd w:val="clear" w:color="auto" w:fill="auto"/>
             <w:tcMar>
               <w:top w:w="100" w:type="dxa"/>
@@ -463,13 +563,15 @@
             <w:pPr>
               <w:widowControl w:val="0"/>
               <w:spacing w:line="240" w:lineRule="auto"/>
-              <w:ind w:left="720"/>
-            </w:pPr>
-          </w:p>
-        </w:tc>
-        <w:tc>
-          <w:tcPr>
-            <w:tcW w:w="3402" w:type="dxa"/>
+            </w:pPr>
+            <w:r>
+              <w:t>Develop a sequence diag for the use case on which they have developed the activity diag. This should model how the objects in the class diag will interact with each other to fulfil the uses of the system as depicted in the activity diag.</w:t>
+            </w:r>
+          </w:p>
+        </w:tc>
+        <w:tc>
+          <w:tcPr>
+            <w:tcW w:w="1248" w:type="dxa"/>
             <w:shd w:val="clear" w:color="auto" w:fill="auto"/>
             <w:tcMar>
               <w:top w:w="100" w:type="dxa"/>
@@ -483,16 +585,14 @@
               <w:widowControl w:val="0"/>
               <w:spacing w:line="240" w:lineRule="auto"/>
             </w:pPr>
-          </w:p>
-        </w:tc>
-      </w:tr>
-      <w:tr>
-        <w:trPr>
-          <w:trHeight w:val="2769"/>
-        </w:trPr>
-        <w:tc>
-          <w:tcPr>
-            <w:tcW w:w="3828" w:type="dxa"/>
+            <w:r>
+              <w:t>5</w:t>
+            </w:r>
+          </w:p>
+        </w:tc>
+        <w:tc>
+          <w:tcPr>
+            <w:tcW w:w="2109" w:type="dxa"/>
             <w:shd w:val="clear" w:color="auto" w:fill="auto"/>
             <w:tcMar>
               <w:top w:w="100" w:type="dxa"/>
@@ -505,12 +605,32 @@
             <w:pPr>
               <w:widowControl w:val="0"/>
               <w:spacing w:line="240" w:lineRule="auto"/>
-            </w:pPr>
-          </w:p>
-        </w:tc>
-        <w:tc>
-          <w:tcPr>
-            <w:tcW w:w="1417" w:type="dxa"/>
+              <w:ind w:left="720"/>
+            </w:pPr>
+          </w:p>
+        </w:tc>
+        <w:tc>
+          <w:tcPr>
+            <w:tcW w:w="2019" w:type="dxa"/>
+          </w:tcPr>
+          <w:p>
+            <w:pPr>
+              <w:widowControl w:val="0"/>
+              <w:spacing w:line="240" w:lineRule="auto"/>
+            </w:pPr>
+            <w:r>
+              <w:t>todo</w:t>
+            </w:r>
+          </w:p>
+        </w:tc>
+      </w:tr>
+      <w:tr>
+        <w:trPr>
+          <w:trHeight w:val="1628"/>
+        </w:trPr>
+        <w:tc>
+          <w:tcPr>
+            <w:tcW w:w="5501" w:type="dxa"/>
             <w:shd w:val="clear" w:color="auto" w:fill="auto"/>
             <w:tcMar>
               <w:top w:w="100" w:type="dxa"/>
@@ -524,11 +644,22 @@
               <w:widowControl w:val="0"/>
               <w:spacing w:line="240" w:lineRule="auto"/>
             </w:pPr>
-          </w:p>
-        </w:tc>
-        <w:tc>
-          <w:tcPr>
-            <w:tcW w:w="2127" w:type="dxa"/>
+            <w:r>
+              <w:t xml:space="preserve">Collaborate, check each </w:t>
+            </w:r>
+            <w:proofErr w:type="gramStart"/>
+            <w:r>
+              <w:t>others</w:t>
+            </w:r>
+            <w:proofErr w:type="gramEnd"/>
+            <w:r>
+              <w:t xml:space="preserve"> work on completeness and find consistency in the models, especially when there are overlaps</w:t>
+            </w:r>
+          </w:p>
+        </w:tc>
+        <w:tc>
+          <w:tcPr>
+            <w:tcW w:w="1248" w:type="dxa"/>
             <w:shd w:val="clear" w:color="auto" w:fill="auto"/>
             <w:tcMar>
               <w:top w:w="100" w:type="dxa"/>
@@ -541,13 +672,15 @@
             <w:pPr>
               <w:widowControl w:val="0"/>
               <w:spacing w:line="240" w:lineRule="auto"/>
-              <w:ind w:left="720"/>
-            </w:pPr>
-          </w:p>
-        </w:tc>
-        <w:tc>
-          <w:tcPr>
-            <w:tcW w:w="3402" w:type="dxa"/>
+            </w:pPr>
+            <w:r>
+              <w:t>-</w:t>
+            </w:r>
+          </w:p>
+        </w:tc>
+        <w:tc>
+          <w:tcPr>
+            <w:tcW w:w="2109" w:type="dxa"/>
             <w:shd w:val="clear" w:color="auto" w:fill="auto"/>
             <w:tcMar>
               <w:top w:w="100" w:type="dxa"/>
@@ -560,6 +693,93 @@
             <w:pPr>
               <w:widowControl w:val="0"/>
               <w:spacing w:line="240" w:lineRule="auto"/>
+              <w:ind w:left="720"/>
+            </w:pPr>
+          </w:p>
+        </w:tc>
+        <w:tc>
+          <w:tcPr>
+            <w:tcW w:w="2019" w:type="dxa"/>
+          </w:tcPr>
+          <w:p>
+            <w:pPr>
+              <w:widowControl w:val="0"/>
+              <w:spacing w:line="240" w:lineRule="auto"/>
+            </w:pPr>
+            <w:r>
+              <w:t>-</w:t>
+            </w:r>
+          </w:p>
+        </w:tc>
+      </w:tr>
+      <w:tr>
+        <w:trPr>
+          <w:trHeight w:val="1628"/>
+        </w:trPr>
+        <w:tc>
+          <w:tcPr>
+            <w:tcW w:w="5501" w:type="dxa"/>
+            <w:shd w:val="clear" w:color="auto" w:fill="auto"/>
+            <w:tcMar>
+              <w:top w:w="100" w:type="dxa"/>
+              <w:left w:w="100" w:type="dxa"/>
+              <w:bottom w:w="100" w:type="dxa"/>
+              <w:right w:w="100" w:type="dxa"/>
+            </w:tcMar>
+          </w:tcPr>
+          <w:p>
+            <w:pPr>
+              <w:widowControl w:val="0"/>
+              <w:spacing w:line="240" w:lineRule="auto"/>
+            </w:pPr>
+          </w:p>
+        </w:tc>
+        <w:tc>
+          <w:tcPr>
+            <w:tcW w:w="1248" w:type="dxa"/>
+            <w:shd w:val="clear" w:color="auto" w:fill="auto"/>
+            <w:tcMar>
+              <w:top w:w="100" w:type="dxa"/>
+              <w:left w:w="100" w:type="dxa"/>
+              <w:bottom w:w="100" w:type="dxa"/>
+              <w:right w:w="100" w:type="dxa"/>
+            </w:tcMar>
+          </w:tcPr>
+          <w:p>
+            <w:pPr>
+              <w:widowControl w:val="0"/>
+              <w:spacing w:line="240" w:lineRule="auto"/>
+            </w:pPr>
+          </w:p>
+        </w:tc>
+        <w:tc>
+          <w:tcPr>
+            <w:tcW w:w="2109" w:type="dxa"/>
+            <w:shd w:val="clear" w:color="auto" w:fill="auto"/>
+            <w:tcMar>
+              <w:top w:w="100" w:type="dxa"/>
+              <w:left w:w="100" w:type="dxa"/>
+              <w:bottom w:w="100" w:type="dxa"/>
+              <w:right w:w="100" w:type="dxa"/>
+            </w:tcMar>
+          </w:tcPr>
+          <w:p>
+            <w:pPr>
+              <w:widowControl w:val="0"/>
+              <w:spacing w:line="240" w:lineRule="auto"/>
+              <w:ind w:left="720"/>
+            </w:pPr>
+          </w:p>
+        </w:tc>
+        <w:tc>
+          <w:tcPr>
+            <w:tcW w:w="2019" w:type="dxa"/>
+          </w:tcPr>
+          <w:p>
+            <w:pPr>
+              <w:widowControl w:val="0"/>
+              <w:spacing w:line="240" w:lineRule="auto"/>
+              <w:ind w:left="720"/>
             </w:pPr>
           </w:p>
         </w:tc>
@@ -1597,6 +1817,118 @@
     </w:lvl>
   </w:abstractNum>
   <w:abstractNum w:abstractNumId="9" w15:restartNumberingAfterBreak="0">
+    <w:nsid w:val="5C9934BE"/>
+    <w:multiLevelType w:val="hybridMultilevel"/>
+    <w:tmpl w:val="C1C073A8"/>
+    <w:lvl w:ilvl="0" w:tplc="707A624E">
+      <w:numFmt w:val="bullet"/>
+      <w:lvlText w:val="-"/>
+      <w:lvlJc w:val="left"/>
+      <w:pPr>
+        <w:ind w:left="720" w:hanging="360"/>
+      </w:pPr>
+      <w:rPr>
+        <w:rFonts w:ascii="Arial" w:eastAsia="Arial" w:hAnsi="Arial" w:cs="Arial" w:hint="default"/>
+      </w:rPr>
+    </w:lvl>
+    <w:lvl w:ilvl="1" w:tplc="08090003" w:tentative="1">
+      <w:start w:val="1"/>
+      <w:numFmt w:val="bullet"/>
+      <w:lvlText w:val="o"/>
+      <w:lvlJc w:val="left"/>
+      <w:pPr>
+        <w:ind w:left="1440" w:hanging="360"/>
+      </w:pPr>
+      <w:rPr>
+        <w:rFonts w:ascii="Courier New" w:hAnsi="Courier New" w:cs="Courier New" w:hint="default"/>
+      </w:rPr>
+    </w:lvl>
+    <w:lvl w:ilvl="2" w:tplc="08090005" w:tentative="1">
+      <w:start w:val="1"/>
+      <w:numFmt w:val="bullet"/>
+      <w:lvlText w:val=""/>
+      <w:lvlJc w:val="left"/>
+      <w:pPr>
+        <w:ind w:left="2160" w:hanging="360"/>
+      </w:pPr>
+      <w:rPr>
+        <w:rFonts w:ascii="Wingdings" w:hAnsi="Wingdings" w:hint="default"/>
+      </w:rPr>
+    </w:lvl>
+    <w:lvl w:ilvl="3" w:tplc="08090001" w:tentative="1">
+      <w:start w:val="1"/>
+      <w:numFmt w:val="bullet"/>
+      <w:lvlText w:val=""/>
+      <w:lvlJc w:val="left"/>
+      <w:pPr>
+        <w:ind w:left="2880" w:hanging="360"/>
+      </w:pPr>
+      <w:rPr>
+        <w:rFonts w:ascii="Symbol" w:hAnsi="Symbol" w:hint="default"/>
+      </w:rPr>
+    </w:lvl>
+    <w:lvl w:ilvl="4" w:tplc="08090003" w:tentative="1">
+      <w:start w:val="1"/>
+      <w:numFmt w:val="bullet"/>
+      <w:lvlText w:val="o"/>
+      <w:lvlJc w:val="left"/>
+      <w:pPr>
+        <w:ind w:left="3600" w:hanging="360"/>
+      </w:pPr>
+      <w:rPr>
+        <w:rFonts w:ascii="Courier New" w:hAnsi="Courier New" w:cs="Courier New" w:hint="default"/>
+      </w:rPr>
+    </w:lvl>
+    <w:lvl w:ilvl="5" w:tplc="08090005" w:tentative="1">
+      <w:start w:val="1"/>
+      <w:numFmt w:val="bullet"/>
+      <w:lvlText w:val=""/>
+      <w:lvlJc w:val="left"/>
+      <w:pPr>
+        <w:ind w:left="4320" w:hanging="360"/>
+      </w:pPr>
+      <w:rPr>
+        <w:rFonts w:ascii="Wingdings" w:hAnsi="Wingdings" w:hint="default"/>
+      </w:rPr>
+    </w:lvl>
+    <w:lvl w:ilvl="6" w:tplc="08090001" w:tentative="1">
+      <w:start w:val="1"/>
+      <w:numFmt w:val="bullet"/>
+      <w:lvlText w:val=""/>
+      <w:lvlJc w:val="left"/>
+      <w:pPr>
+        <w:ind w:left="5040" w:hanging="360"/>
+      </w:pPr>
+      <w:rPr>
+        <w:rFonts w:ascii="Symbol" w:hAnsi="Symbol" w:hint="default"/>
+      </w:rPr>
+    </w:lvl>
+    <w:lvl w:ilvl="7" w:tplc="08090003" w:tentative="1">
+      <w:start w:val="1"/>
+      <w:numFmt w:val="bullet"/>
+      <w:lvlText w:val="o"/>
+      <w:lvlJc w:val="left"/>
+      <w:pPr>
+        <w:ind w:left="5760" w:hanging="360"/>
+      </w:pPr>
+      <w:rPr>
+        <w:rFonts w:ascii="Courier New" w:hAnsi="Courier New" w:cs="Courier New" w:hint="default"/>
+      </w:rPr>
+    </w:lvl>
+    <w:lvl w:ilvl="8" w:tplc="08090005" w:tentative="1">
+      <w:start w:val="1"/>
+      <w:numFmt w:val="bullet"/>
+      <w:lvlText w:val=""/>
+      <w:lvlJc w:val="left"/>
+      <w:pPr>
+        <w:ind w:left="6480" w:hanging="360"/>
+      </w:pPr>
+      <w:rPr>
+        <w:rFonts w:ascii="Wingdings" w:hAnsi="Wingdings" w:hint="default"/>
+      </w:rPr>
+    </w:lvl>
+  </w:abstractNum>
+  <w:abstractNum w:abstractNumId="10" w15:restartNumberingAfterBreak="0">
     <w:nsid w:val="6AEB04C8"/>
     <w:multiLevelType w:val="multilevel"/>
     <w:tmpl w:val="5C54939C"/>
@@ -1709,7 +2041,7 @@
       </w:rPr>
     </w:lvl>
   </w:abstractNum>
-  <w:abstractNum w:abstractNumId="10" w15:restartNumberingAfterBreak="0">
+  <w:abstractNum w:abstractNumId="11" w15:restartNumberingAfterBreak="0">
     <w:nsid w:val="759100AC"/>
     <w:multiLevelType w:val="multilevel"/>
     <w:tmpl w:val="E4403180"/>
@@ -1829,13 +2161,13 @@
     <w:abstractNumId w:val="2"/>
   </w:num>
   <w:num w:numId="3">
-    <w:abstractNumId w:val="9"/>
+    <w:abstractNumId w:val="10"/>
   </w:num>
   <w:num w:numId="4">
     <w:abstractNumId w:val="4"/>
   </w:num>
   <w:num w:numId="5">
-    <w:abstractNumId w:val="10"/>
+    <w:abstractNumId w:val="11"/>
   </w:num>
   <w:num w:numId="6">
     <w:abstractNumId w:val="3"/>
@@ -1854,6 +2186,9 @@
   </w:num>
   <w:num w:numId="11">
     <w:abstractNumId w:val="5"/>
+  </w:num>
+  <w:num w:numId="12">
+    <w:abstractNumId w:val="9"/>
   </w:num>
 </w:numbering>
 </file>

</xml_diff>